<commit_message>
Utolsó módosítás nyomtatás előtt
- A use-case diagramokról levarázsoltam a négyzetrácsos hátteret.

- Beírtam magamat a naplóba
</commit_message>
<xml_diff>
--- a/5. Szkeleton tervezése.docx
+++ b/5. Szkeleton tervezése.docx
@@ -1,6 +1,6 @@
 
 <file path=word/document.xml><?xml version="1.0" encoding="utf-8"?>
-<w:document xmlns:wpc="http://schemas.microsoft.com/office/word/2010/wordprocessingCanvas" xmlns:cx="http://schemas.microsoft.com/office/drawing/2014/chartex" xmlns:cx1="http://schemas.microsoft.com/office/drawing/2015/9/8/chartex" xmlns:cx2="http://schemas.microsoft.com/office/drawing/2015/10/21/chartex" xmlns:cx3="http://schemas.microsoft.com/office/drawing/2016/5/9/chartex" xmlns:cx4="http://schemas.microsoft.com/office/drawing/2016/5/10/chartex" xmlns:cx5="http://schemas.microsoft.com/office/drawing/2016/5/11/chartex" xmlns:cx6="http://schemas.microsoft.com/office/drawing/2016/5/12/chartex" xmlns:cx7="http://schemas.microsoft.com/office/drawing/2016/5/13/chartex" xmlns:cx8="http://schemas.microsoft.com/office/drawing/2016/5/14/chartex" xmlns:mc="http://schemas.openxmlformats.org/markup-compatibility/2006" xmlns:aink="http://schemas.microsoft.com/office/drawing/2016/ink" xmlns:am3d="http://schemas.microsoft.com/office/drawing/2017/model3d" xmlns:o="urn:schemas-microsoft-com:office:office" xmlns:r="http://schemas.openxmlformats.org/officeDocument/2006/relationships" xmlns:m="http://schemas.openxmlformats.org/officeDocument/2006/math" xmlns:v="urn:schemas-microsoft-com:vml" xmlns:wp14="http://schemas.microsoft.com/office/word/2010/wordprocessingDrawing" xmlns:wp="http://schemas.openxmlformats.org/drawingml/2006/wordprocessingDrawing" xmlns:w10="urn:schemas-microsoft-com:office:word" xmlns:w="http://schemas.openxmlformats.org/wordprocessingml/2006/main" xmlns:w14="http://schemas.microsoft.com/office/word/2010/wordml" xmlns:w15="http://schemas.microsoft.com/office/word/2012/wordml" xmlns:w16cid="http://schemas.microsoft.com/office/word/2016/wordml/cid" xmlns:w16se="http://schemas.microsoft.com/office/word/2015/wordml/symex" xmlns:wpg="http://schemas.microsoft.com/office/word/2010/wordprocessingGroup" xmlns:wpi="http://schemas.microsoft.com/office/word/2010/wordprocessingInk" xmlns:wne="http://schemas.microsoft.com/office/word/2006/wordml" xmlns:wps="http://schemas.microsoft.com/office/word/2010/wordprocessingShape" mc:Ignorable="w14 w15 w16se w16cid wp14">
+<w:document xmlns:wpc="http://schemas.microsoft.com/office/word/2010/wordprocessingCanvas" xmlns:cx="http://schemas.microsoft.com/office/drawing/2014/chartex" xmlns:mc="http://schemas.openxmlformats.org/markup-compatibility/2006" xmlns:o="urn:schemas-microsoft-com:office:office" xmlns:r="http://schemas.openxmlformats.org/officeDocument/2006/relationships" xmlns:m="http://schemas.openxmlformats.org/officeDocument/2006/math" xmlns:v="urn:schemas-microsoft-com:vml" xmlns:wp14="http://schemas.microsoft.com/office/word/2010/wordprocessingDrawing" xmlns:wp="http://schemas.openxmlformats.org/drawingml/2006/wordprocessingDrawing" xmlns:w10="urn:schemas-microsoft-com:office:word" xmlns:w="http://schemas.openxmlformats.org/wordprocessingml/2006/main" xmlns:w14="http://schemas.microsoft.com/office/word/2010/wordml" xmlns:w15="http://schemas.microsoft.com/office/word/2012/wordml" xmlns:w16se="http://schemas.microsoft.com/office/word/2015/wordml/symex" xmlns:wpg="http://schemas.microsoft.com/office/word/2010/wordprocessingGroup" xmlns:wpi="http://schemas.microsoft.com/office/word/2010/wordprocessingInk" xmlns:wne="http://schemas.microsoft.com/office/word/2006/wordml" xmlns:wps="http://schemas.microsoft.com/office/word/2010/wordprocessingShape" mc:Ignorable="w14 w15 w16se wp14">
   <w:body>
     <w:p>
       <w:pPr>
@@ -649,22 +649,29 @@
         </w:numPr>
       </w:pPr>
       <w:r>
+        <w:t>Player Mozog</w:t>
+      </w:r>
+    </w:p>
+    <w:p>
+      <w:pPr>
+        <w:pStyle w:val="Cmsor3"/>
+        <w:numPr>
+          <w:ilvl w:val="0"/>
+          <w:numId w:val="0"/>
+        </w:numPr>
+      </w:pPr>
+      <w:bookmarkStart w:id="2" w:name="_GoBack"/>
+      <w:bookmarkEnd w:id="2"/>
+      <w:r>
         <w:rPr>
           <w:noProof/>
+          <w:lang w:val="en-US" w:eastAsia="en-US"/>
         </w:rPr>
         <w:drawing>
-          <wp:anchor distT="0" distB="0" distL="0" distR="0" simplePos="0" relativeHeight="20" behindDoc="0" locked="0" layoutInCell="1" allowOverlap="1">
-            <wp:simplePos x="0" y="0"/>
-            <wp:positionH relativeFrom="column">
-              <wp:align>center</wp:align>
-            </wp:positionH>
-            <wp:positionV relativeFrom="paragraph">
-              <wp:posOffset>450215</wp:posOffset>
-            </wp:positionV>
-            <wp:extent cx="5715635" cy="3451860"/>
+          <wp:inline distT="0" distB="0" distL="0" distR="0">
+            <wp:extent cx="5760720" cy="3335924"/>
             <wp:effectExtent l="0" t="0" r="0" b="0"/>
-            <wp:wrapTopAndBottom/>
-            <wp:docPr id="1" name="Image1"/>
+            <wp:docPr id="25" name="Kép 25" descr="C:\Users\ferko\Desktop\pics\Screenshot_6.png"/>
             <wp:cNvGraphicFramePr>
               <a:graphicFrameLocks xmlns:a="http://schemas.openxmlformats.org/drawingml/2006/main" noChangeAspect="1"/>
             </wp:cNvGraphicFramePr>
@@ -672,14 +679,20 @@
               <a:graphicData uri="http://schemas.openxmlformats.org/drawingml/2006/picture">
                 <pic:pic xmlns:pic="http://schemas.openxmlformats.org/drawingml/2006/picture">
                   <pic:nvPicPr>
-                    <pic:cNvPr id="1" name="Image1"/>
+                    <pic:cNvPr id="0" name="Picture 5" descr="C:\Users\ferko\Desktop\pics\Screenshot_6.png"/>
                     <pic:cNvPicPr>
                       <a:picLocks noChangeAspect="1" noChangeArrowheads="1"/>
                     </pic:cNvPicPr>
                   </pic:nvPicPr>
                   <pic:blipFill>
-                    <a:blip r:embed="rId8"/>
-                    <a:srcRect r="782" b="1132"/>
+                    <a:blip r:embed="rId8" cstate="print">
+                      <a:extLst>
+                        <a:ext uri="{28A0092B-C50C-407E-A947-70E740481C1C}">
+                          <a14:useLocalDpi xmlns:a14="http://schemas.microsoft.com/office/drawing/2010/main" val="0"/>
+                        </a:ext>
+                      </a:extLst>
+                    </a:blip>
+                    <a:srcRect/>
                     <a:stretch>
                       <a:fillRect/>
                     </a:stretch>
@@ -687,23 +700,21 @@
                   <pic:spPr bwMode="auto">
                     <a:xfrm>
                       <a:off x="0" y="0"/>
-                      <a:ext cx="5715635" cy="3451860"/>
+                      <a:ext cx="5760720" cy="3335924"/>
                     </a:xfrm>
                     <a:prstGeom prst="rect">
                       <a:avLst/>
                     </a:prstGeom>
+                    <a:noFill/>
+                    <a:ln>
+                      <a:noFill/>
+                    </a:ln>
                   </pic:spPr>
                 </pic:pic>
               </a:graphicData>
             </a:graphic>
-          </wp:anchor>
+          </wp:inline>
         </w:drawing>
-      </w:r>
-      <w:r>
-        <w:t>Player Mozog</w:t>
-      </w:r>
-      <w:r>
-        <w:br/>
       </w:r>
     </w:p>
     <w:p>
@@ -725,20 +736,13 @@
       <w:r>
         <w:rPr>
           <w:noProof/>
+          <w:lang w:val="en-US" w:eastAsia="en-US"/>
         </w:rPr>
         <w:drawing>
-          <wp:anchor distT="0" distB="0" distL="0" distR="0" simplePos="0" relativeHeight="39" behindDoc="0" locked="0" layoutInCell="1" allowOverlap="1">
-            <wp:simplePos x="0" y="0"/>
-            <wp:positionH relativeFrom="column">
-              <wp:align>center</wp:align>
-            </wp:positionH>
-            <wp:positionV relativeFrom="paragraph">
-              <wp:posOffset>635</wp:posOffset>
-            </wp:positionV>
-            <wp:extent cx="5724525" cy="3151505"/>
+          <wp:inline distT="0" distB="0" distL="0" distR="0">
+            <wp:extent cx="5760720" cy="2972180"/>
             <wp:effectExtent l="0" t="0" r="0" b="0"/>
-            <wp:wrapTopAndBottom/>
-            <wp:docPr id="2" name="Image2"/>
+            <wp:docPr id="23" name="Kép 23" descr="C:\Users\ferko\Desktop\pics\Screenshot_7.png"/>
             <wp:cNvGraphicFramePr>
               <a:graphicFrameLocks xmlns:a="http://schemas.openxmlformats.org/drawingml/2006/main" noChangeAspect="1"/>
             </wp:cNvGraphicFramePr>
@@ -746,14 +750,20 @@
               <a:graphicData uri="http://schemas.openxmlformats.org/drawingml/2006/picture">
                 <pic:pic xmlns:pic="http://schemas.openxmlformats.org/drawingml/2006/picture">
                   <pic:nvPicPr>
-                    <pic:cNvPr id="2" name="Image2"/>
+                    <pic:cNvPr id="0" name="Picture 2" descr="C:\Users\ferko\Desktop\pics\Screenshot_7.png"/>
                     <pic:cNvPicPr>
                       <a:picLocks noChangeAspect="1" noChangeArrowheads="1"/>
                     </pic:cNvPicPr>
                   </pic:nvPicPr>
                   <pic:blipFill>
-                    <a:blip r:embed="rId9"/>
-                    <a:srcRect r="626"/>
+                    <a:blip r:embed="rId9" cstate="print">
+                      <a:extLst>
+                        <a:ext uri="{28A0092B-C50C-407E-A947-70E740481C1C}">
+                          <a14:useLocalDpi xmlns:a14="http://schemas.microsoft.com/office/drawing/2010/main" val="0"/>
+                        </a:ext>
+                      </a:extLst>
+                    </a:blip>
+                    <a:srcRect/>
                     <a:stretch>
                       <a:fillRect/>
                     </a:stretch>
@@ -761,16 +771,20 @@
                   <pic:spPr bwMode="auto">
                     <a:xfrm>
                       <a:off x="0" y="0"/>
-                      <a:ext cx="5724525" cy="3151505"/>
+                      <a:ext cx="5760720" cy="2972180"/>
                     </a:xfrm>
                     <a:prstGeom prst="rect">
                       <a:avLst/>
                     </a:prstGeom>
+                    <a:noFill/>
+                    <a:ln>
+                      <a:noFill/>
+                    </a:ln>
                   </pic:spPr>
                 </pic:pic>
               </a:graphicData>
             </a:graphic>
-          </wp:anchor>
+          </wp:inline>
         </w:drawing>
       </w:r>
     </w:p>
@@ -1678,11 +1692,11 @@
                 <w:numId w:val="6"/>
               </w:numPr>
             </w:pPr>
-            <w:bookmarkStart w:id="2" w:name="__DdeLink__206_1248475973"/>
+            <w:bookmarkStart w:id="3" w:name="__DdeLink__206_1248475973"/>
             <w:r>
               <w:t>A játékos átlép a F</w:t>
             </w:r>
-            <w:bookmarkEnd w:id="2"/>
+            <w:bookmarkEnd w:id="3"/>
             <w:r>
               <w:t>loorra</w:t>
             </w:r>
@@ -8524,6 +8538,7 @@
       <w:r>
         <w:rPr>
           <w:noProof/>
+          <w:lang w:val="en-US" w:eastAsia="en-US"/>
         </w:rPr>
         <w:drawing>
           <wp:inline distT="0" distB="8890" distL="0" distR="0">
@@ -8588,6 +8603,7 @@
       <w:r>
         <w:rPr>
           <w:noProof/>
+          <w:lang w:val="en-US" w:eastAsia="en-US"/>
         </w:rPr>
         <w:drawing>
           <wp:inline distT="0" distB="0" distL="0" distR="0">
@@ -8673,6 +8689,7 @@
       <w:r>
         <w:rPr>
           <w:noProof/>
+          <w:lang w:val="en-US" w:eastAsia="en-US"/>
         </w:rPr>
         <w:drawing>
           <wp:inline distT="0" distB="0" distL="0" distR="0">
@@ -8748,10 +8765,12 @@
           <w:numId w:val="0"/>
         </w:numPr>
         <w:ind w:left="720" w:hanging="720"/>
+        <w:jc w:val="center"/>
       </w:pPr>
       <w:r>
         <w:rPr>
           <w:noProof/>
+          <w:lang w:val="en-US" w:eastAsia="en-US"/>
         </w:rPr>
         <w:drawing>
           <wp:inline distT="0" distB="0" distL="0" distR="0">
@@ -8812,10 +8831,12 @@
           <w:numId w:val="0"/>
         </w:numPr>
         <w:ind w:left="720" w:hanging="720"/>
+        <w:jc w:val="center"/>
       </w:pPr>
       <w:r>
         <w:rPr>
           <w:noProof/>
+          <w:lang w:val="en-US" w:eastAsia="en-US"/>
         </w:rPr>
         <w:drawing>
           <wp:inline distT="0" distB="0" distL="0" distR="0">
@@ -8876,6 +8897,7 @@
           <w:ilvl w:val="0"/>
           <w:numId w:val="0"/>
         </w:numPr>
+        <w:jc w:val="center"/>
         <w:rPr>
           <w:i/>
           <w:lang w:val="en-US"/>
@@ -8884,6 +8906,7 @@
       <w:r>
         <w:rPr>
           <w:noProof/>
+          <w:lang w:val="en-US" w:eastAsia="en-US"/>
         </w:rPr>
         <w:drawing>
           <wp:inline distT="0" distB="0" distL="0" distR="0" wp14:anchorId="085115BA" wp14:editId="29BB3685">
@@ -8943,6 +8966,7 @@
           <w:ilvl w:val="0"/>
           <w:numId w:val="0"/>
         </w:numPr>
+        <w:jc w:val="center"/>
         <w:rPr>
           <w:i/>
           <w:lang w:val="en-US"/>
@@ -8951,6 +8975,7 @@
       <w:r>
         <w:rPr>
           <w:noProof/>
+          <w:lang w:val="en-US" w:eastAsia="en-US"/>
         </w:rPr>
         <w:drawing>
           <wp:inline distT="0" distB="0" distL="0" distR="0" wp14:anchorId="39E58BE1" wp14:editId="36341706">
@@ -9026,6 +9051,7 @@
       <w:r>
         <w:rPr>
           <w:noProof/>
+          <w:lang w:val="en-US" w:eastAsia="en-US"/>
         </w:rPr>
         <w:drawing>
           <wp:inline distT="0" distB="9525" distL="0" distR="0">
@@ -9085,6 +9111,7 @@
       <w:r>
         <w:rPr>
           <w:noProof/>
+          <w:lang w:val="en-US" w:eastAsia="en-US"/>
         </w:rPr>
         <w:drawing>
           <wp:inline distT="0" distB="0" distL="0" distR="0" wp14:anchorId="138A80B0" wp14:editId="4377A4B9">
@@ -9145,6 +9172,7 @@
           <w:ilvl w:val="0"/>
           <w:numId w:val="0"/>
         </w:numPr>
+        <w:jc w:val="center"/>
         <w:rPr>
           <w:i/>
           <w:lang w:val="en-US"/>
@@ -9153,6 +9181,7 @@
       <w:r>
         <w:rPr>
           <w:noProof/>
+          <w:lang w:val="en-US" w:eastAsia="en-US"/>
         </w:rPr>
         <w:drawing>
           <wp:inline distT="0" distB="0" distL="0" distR="0">
@@ -9213,10 +9242,12 @@
           <w:numId w:val="0"/>
         </w:numPr>
         <w:ind w:left="576" w:hanging="576"/>
+        <w:jc w:val="center"/>
       </w:pPr>
       <w:r>
         <w:rPr>
           <w:noProof/>
+          <w:lang w:val="en-US" w:eastAsia="en-US"/>
         </w:rPr>
         <w:drawing>
           <wp:inline distT="0" distB="0" distL="0" distR="0" wp14:anchorId="06A321CB" wp14:editId="3B541DF2">
@@ -9293,6 +9324,7 @@
           <w:ilvl w:val="0"/>
           <w:numId w:val="0"/>
         </w:numPr>
+        <w:jc w:val="center"/>
         <w:rPr>
           <w:i/>
           <w:lang w:val="en-US"/>
@@ -9301,6 +9333,7 @@
       <w:r>
         <w:rPr>
           <w:noProof/>
+          <w:lang w:val="en-US" w:eastAsia="en-US"/>
         </w:rPr>
         <w:drawing>
           <wp:inline distT="0" distB="0" distL="0" distR="0">
@@ -9360,6 +9393,7 @@
           <w:ilvl w:val="0"/>
           <w:numId w:val="0"/>
         </w:numPr>
+        <w:jc w:val="center"/>
         <w:rPr>
           <w:i/>
           <w:lang w:val="en-US"/>
@@ -9368,6 +9402,7 @@
       <w:r>
         <w:rPr>
           <w:noProof/>
+          <w:lang w:val="en-US" w:eastAsia="en-US"/>
         </w:rPr>
         <w:drawing>
           <wp:inline distT="0" distB="9525" distL="0" distR="0">
@@ -9451,6 +9486,7 @@
       <w:r>
         <w:rPr>
           <w:noProof/>
+          <w:lang w:val="en-US" w:eastAsia="en-US"/>
         </w:rPr>
         <w:drawing>
           <wp:inline distT="0" distB="0" distL="0" distR="0">
@@ -9498,6 +9534,7 @@
       <w:r>
         <w:rPr>
           <w:noProof/>
+          <w:lang w:val="en-US" w:eastAsia="en-US"/>
         </w:rPr>
         <w:drawing>
           <wp:inline distT="0" distB="0" distL="0" distR="0">
@@ -9540,8 +9577,6 @@
       <w:r>
         <w:br/>
       </w:r>
-      <w:bookmarkStart w:id="3" w:name="_GoBack"/>
-      <w:bookmarkEnd w:id="3"/>
     </w:p>
     <w:p>
       <w:pPr>
@@ -9568,6 +9603,7 @@
       <w:r>
         <w:rPr>
           <w:noProof/>
+          <w:lang w:val="en-US" w:eastAsia="en-US"/>
         </w:rPr>
         <w:drawing>
           <wp:inline distT="0" distB="0" distL="0" distR="0">
@@ -9625,6 +9661,7 @@
       <w:r>
         <w:rPr>
           <w:noProof/>
+          <w:lang w:val="en-US" w:eastAsia="en-US"/>
         </w:rPr>
         <w:drawing>
           <wp:inline distT="0" distB="0" distL="0" distR="0">
@@ -9681,6 +9718,7 @@
       <w:r>
         <w:rPr>
           <w:noProof/>
+          <w:lang w:val="en-US" w:eastAsia="en-US"/>
         </w:rPr>
         <w:drawing>
           <wp:inline distT="0" distB="0" distL="0" distR="0">
@@ -9959,6 +9997,85 @@
           </w:tcPr>
           <w:p>
             <w:r>
+              <w:t xml:space="preserve">2018.03.10. </w:t>
+            </w:r>
+            <w:r>
+              <w:t>16</w:t>
+            </w:r>
+            <w:r>
+              <w:t>:00</w:t>
+            </w:r>
+          </w:p>
+        </w:tc>
+        <w:tc>
+          <w:tcPr>
+            <w:tcW w:w="2214" w:type="dxa"/>
+            <w:tcBorders>
+              <w:top w:val="single" w:sz="4" w:space="0" w:color="00000A"/>
+              <w:left w:val="single" w:sz="4" w:space="0" w:color="00000A"/>
+              <w:bottom w:val="single" w:sz="4" w:space="0" w:color="00000A"/>
+              <w:right w:val="single" w:sz="4" w:space="0" w:color="00000A"/>
+            </w:tcBorders>
+            <w:shd w:val="clear" w:color="auto" w:fill="auto"/>
+          </w:tcPr>
+          <w:p>
+            <w:r>
+              <w:t>4 óra</w:t>
+            </w:r>
+          </w:p>
+        </w:tc>
+        <w:tc>
+          <w:tcPr>
+            <w:tcW w:w="2215" w:type="dxa"/>
+            <w:tcBorders>
+              <w:top w:val="single" w:sz="4" w:space="0" w:color="00000A"/>
+              <w:left w:val="single" w:sz="4" w:space="0" w:color="00000A"/>
+              <w:bottom w:val="single" w:sz="4" w:space="0" w:color="00000A"/>
+              <w:right w:val="single" w:sz="4" w:space="0" w:color="00000A"/>
+            </w:tcBorders>
+            <w:shd w:val="clear" w:color="auto" w:fill="auto"/>
+          </w:tcPr>
+          <w:p>
+            <w:r>
+              <w:t>Ködöböcz</w:t>
+            </w:r>
+          </w:p>
+        </w:tc>
+        <w:tc>
+          <w:tcPr>
+            <w:tcW w:w="2212" w:type="dxa"/>
+            <w:tcBorders>
+              <w:top w:val="single" w:sz="4" w:space="0" w:color="00000A"/>
+              <w:left w:val="single" w:sz="4" w:space="0" w:color="00000A"/>
+              <w:bottom w:val="single" w:sz="4" w:space="0" w:color="00000A"/>
+              <w:right w:val="single" w:sz="4" w:space="0" w:color="00000A"/>
+            </w:tcBorders>
+            <w:shd w:val="clear" w:color="auto" w:fill="auto"/>
+          </w:tcPr>
+          <w:p>
+            <w:r>
+              <w:t xml:space="preserve">Tevékenység: </w:t>
+            </w:r>
+            <w:r>
+              <w:t>5.4</w:t>
+            </w:r>
+          </w:p>
+        </w:tc>
+      </w:tr>
+      <w:tr>
+        <w:tc>
+          <w:tcPr>
+            <w:tcW w:w="2213" w:type="dxa"/>
+            <w:tcBorders>
+              <w:top w:val="single" w:sz="4" w:space="0" w:color="00000A"/>
+              <w:left w:val="single" w:sz="4" w:space="0" w:color="00000A"/>
+              <w:bottom w:val="single" w:sz="4" w:space="0" w:color="00000A"/>
+              <w:right w:val="single" w:sz="4" w:space="0" w:color="00000A"/>
+            </w:tcBorders>
+            <w:shd w:val="clear" w:color="auto" w:fill="auto"/>
+          </w:tcPr>
+          <w:p>
+            <w:r>
               <w:t>2018.03.11. 12:00</w:t>
             </w:r>
           </w:p>
@@ -10011,6 +10128,76 @@
           <w:p>
             <w:r>
               <w:t>Tevékenység: Use Casek szerkesztése</w:t>
+            </w:r>
+          </w:p>
+        </w:tc>
+      </w:tr>
+      <w:tr>
+        <w:tc>
+          <w:tcPr>
+            <w:tcW w:w="2213" w:type="dxa"/>
+            <w:tcBorders>
+              <w:top w:val="single" w:sz="4" w:space="0" w:color="00000A"/>
+              <w:left w:val="single" w:sz="4" w:space="0" w:color="00000A"/>
+              <w:bottom w:val="single" w:sz="4" w:space="0" w:color="00000A"/>
+              <w:right w:val="single" w:sz="4" w:space="0" w:color="00000A"/>
+            </w:tcBorders>
+            <w:shd w:val="clear" w:color="auto" w:fill="auto"/>
+          </w:tcPr>
+          <w:p>
+            <w:r>
+              <w:t>2018.03.11. 16:00</w:t>
+            </w:r>
+          </w:p>
+        </w:tc>
+        <w:tc>
+          <w:tcPr>
+            <w:tcW w:w="2214" w:type="dxa"/>
+            <w:tcBorders>
+              <w:top w:val="single" w:sz="4" w:space="0" w:color="00000A"/>
+              <w:left w:val="single" w:sz="4" w:space="0" w:color="00000A"/>
+              <w:bottom w:val="single" w:sz="4" w:space="0" w:color="00000A"/>
+              <w:right w:val="single" w:sz="4" w:space="0" w:color="00000A"/>
+            </w:tcBorders>
+            <w:shd w:val="clear" w:color="auto" w:fill="auto"/>
+          </w:tcPr>
+          <w:p>
+            <w:r>
+              <w:t>2 óra</w:t>
+            </w:r>
+          </w:p>
+        </w:tc>
+        <w:tc>
+          <w:tcPr>
+            <w:tcW w:w="2215" w:type="dxa"/>
+            <w:tcBorders>
+              <w:top w:val="single" w:sz="4" w:space="0" w:color="00000A"/>
+              <w:left w:val="single" w:sz="4" w:space="0" w:color="00000A"/>
+              <w:bottom w:val="single" w:sz="4" w:space="0" w:color="00000A"/>
+              <w:right w:val="single" w:sz="4" w:space="0" w:color="00000A"/>
+            </w:tcBorders>
+            <w:shd w:val="clear" w:color="auto" w:fill="auto"/>
+          </w:tcPr>
+          <w:p>
+            <w:r>
+              <w:t>Ködöböcz</w:t>
+            </w:r>
+          </w:p>
+        </w:tc>
+        <w:tc>
+          <w:tcPr>
+            <w:tcW w:w="2212" w:type="dxa"/>
+            <w:tcBorders>
+              <w:top w:val="single" w:sz="4" w:space="0" w:color="00000A"/>
+              <w:left w:val="single" w:sz="4" w:space="0" w:color="00000A"/>
+              <w:bottom w:val="single" w:sz="4" w:space="0" w:color="00000A"/>
+              <w:right w:val="single" w:sz="4" w:space="0" w:color="00000A"/>
+            </w:tcBorders>
+            <w:shd w:val="clear" w:color="auto" w:fill="auto"/>
+          </w:tcPr>
+          <w:p>
+            <w:r>
+              <w:t>Tevékenység: 5.3, 5.4</w:t>
             </w:r>
           </w:p>
         </w:tc>
@@ -10194,7 +10381,7 @@
 </file>
 
 <file path=word/endnotes.xml><?xml version="1.0" encoding="utf-8"?>
-<w:endnotes xmlns:wpc="http://schemas.microsoft.com/office/word/2010/wordprocessingCanvas" xmlns:cx="http://schemas.microsoft.com/office/drawing/2014/chartex" xmlns:cx1="http://schemas.microsoft.com/office/drawing/2015/9/8/chartex" xmlns:cx2="http://schemas.microsoft.com/office/drawing/2015/10/21/chartex" xmlns:cx3="http://schemas.microsoft.com/office/drawing/2016/5/9/chartex" xmlns:cx4="http://schemas.microsoft.com/office/drawing/2016/5/10/chartex" xmlns:cx5="http://schemas.microsoft.com/office/drawing/2016/5/11/chartex" xmlns:cx6="http://schemas.microsoft.com/office/drawing/2016/5/12/chartex" xmlns:cx7="http://schemas.microsoft.com/office/drawing/2016/5/13/chartex" xmlns:cx8="http://schemas.microsoft.com/office/drawing/2016/5/14/chartex" xmlns:mc="http://schemas.openxmlformats.org/markup-compatibility/2006" xmlns:aink="http://schemas.microsoft.com/office/drawing/2016/ink" xmlns:am3d="http://schemas.microsoft.com/office/drawing/2017/model3d" xmlns:o="urn:schemas-microsoft-com:office:office" xmlns:r="http://schemas.openxmlformats.org/officeDocument/2006/relationships" xmlns:m="http://schemas.openxmlformats.org/officeDocument/2006/math" xmlns:v="urn:schemas-microsoft-com:vml" xmlns:wp14="http://schemas.microsoft.com/office/word/2010/wordprocessingDrawing" xmlns:wp="http://schemas.openxmlformats.org/drawingml/2006/wordprocessingDrawing" xmlns:w10="urn:schemas-microsoft-com:office:word" xmlns:w="http://schemas.openxmlformats.org/wordprocessingml/2006/main" xmlns:w14="http://schemas.microsoft.com/office/word/2010/wordml" xmlns:w15="http://schemas.microsoft.com/office/word/2012/wordml" xmlns:w16cid="http://schemas.microsoft.com/office/word/2016/wordml/cid" xmlns:w16se="http://schemas.microsoft.com/office/word/2015/wordml/symex" xmlns:wpg="http://schemas.microsoft.com/office/word/2010/wordprocessingGroup" xmlns:wpi="http://schemas.microsoft.com/office/word/2010/wordprocessingInk" xmlns:wne="http://schemas.microsoft.com/office/word/2006/wordml" xmlns:wps="http://schemas.microsoft.com/office/word/2010/wordprocessingShape" mc:Ignorable="w14 w15 w16se w16cid wp14">
+<w:endnotes xmlns:wpc="http://schemas.microsoft.com/office/word/2010/wordprocessingCanvas" xmlns:cx="http://schemas.microsoft.com/office/drawing/2014/chartex" xmlns:mc="http://schemas.openxmlformats.org/markup-compatibility/2006" xmlns:o="urn:schemas-microsoft-com:office:office" xmlns:r="http://schemas.openxmlformats.org/officeDocument/2006/relationships" xmlns:m="http://schemas.openxmlformats.org/officeDocument/2006/math" xmlns:v="urn:schemas-microsoft-com:vml" xmlns:wp14="http://schemas.microsoft.com/office/word/2010/wordprocessingDrawing" xmlns:wp="http://schemas.openxmlformats.org/drawingml/2006/wordprocessingDrawing" xmlns:w10="urn:schemas-microsoft-com:office:word" xmlns:w="http://schemas.openxmlformats.org/wordprocessingml/2006/main" xmlns:w14="http://schemas.microsoft.com/office/word/2010/wordml" xmlns:w15="http://schemas.microsoft.com/office/word/2012/wordml" xmlns:w16se="http://schemas.microsoft.com/office/word/2015/wordml/symex" xmlns:wpg="http://schemas.microsoft.com/office/word/2010/wordprocessingGroup" xmlns:wpi="http://schemas.microsoft.com/office/word/2010/wordprocessingInk" xmlns:wne="http://schemas.microsoft.com/office/word/2006/wordml" xmlns:wps="http://schemas.microsoft.com/office/word/2010/wordprocessingShape" mc:Ignorable="w14 w15 w16se wp14">
   <w:endnote w:type="separator" w:id="-1">
     <w:p>
       <w:r>
@@ -10213,7 +10400,7 @@
 </file>
 
 <file path=word/footer1.xml><?xml version="1.0" encoding="utf-8"?>
-<w:ftr xmlns:wpc="http://schemas.microsoft.com/office/word/2010/wordprocessingCanvas" xmlns:cx="http://schemas.microsoft.com/office/drawing/2014/chartex" xmlns:cx1="http://schemas.microsoft.com/office/drawing/2015/9/8/chartex" xmlns:cx2="http://schemas.microsoft.com/office/drawing/2015/10/21/chartex" xmlns:cx3="http://schemas.microsoft.com/office/drawing/2016/5/9/chartex" xmlns:cx4="http://schemas.microsoft.com/office/drawing/2016/5/10/chartex" xmlns:cx5="http://schemas.microsoft.com/office/drawing/2016/5/11/chartex" xmlns:cx6="http://schemas.microsoft.com/office/drawing/2016/5/12/chartex" xmlns:cx7="http://schemas.microsoft.com/office/drawing/2016/5/13/chartex" xmlns:cx8="http://schemas.microsoft.com/office/drawing/2016/5/14/chartex" xmlns:mc="http://schemas.openxmlformats.org/markup-compatibility/2006" xmlns:aink="http://schemas.microsoft.com/office/drawing/2016/ink" xmlns:am3d="http://schemas.microsoft.com/office/drawing/2017/model3d" xmlns:o="urn:schemas-microsoft-com:office:office" xmlns:r="http://schemas.openxmlformats.org/officeDocument/2006/relationships" xmlns:m="http://schemas.openxmlformats.org/officeDocument/2006/math" xmlns:v="urn:schemas-microsoft-com:vml" xmlns:wp14="http://schemas.microsoft.com/office/word/2010/wordprocessingDrawing" xmlns:wp="http://schemas.openxmlformats.org/drawingml/2006/wordprocessingDrawing" xmlns:w10="urn:schemas-microsoft-com:office:word" xmlns:w="http://schemas.openxmlformats.org/wordprocessingml/2006/main" xmlns:w14="http://schemas.microsoft.com/office/word/2010/wordml" xmlns:w15="http://schemas.microsoft.com/office/word/2012/wordml" xmlns:w16cid="http://schemas.microsoft.com/office/word/2016/wordml/cid" xmlns:w16se="http://schemas.microsoft.com/office/word/2015/wordml/symex" xmlns:wpg="http://schemas.microsoft.com/office/word/2010/wordprocessingGroup" xmlns:wpi="http://schemas.microsoft.com/office/word/2010/wordprocessingInk" xmlns:wne="http://schemas.microsoft.com/office/word/2006/wordml" xmlns:wps="http://schemas.microsoft.com/office/word/2010/wordprocessingShape" mc:Ignorable="w14 w15 w16se w16cid wp14">
+<w:ftr xmlns:wpc="http://schemas.microsoft.com/office/word/2010/wordprocessingCanvas" xmlns:cx="http://schemas.microsoft.com/office/drawing/2014/chartex" xmlns:mc="http://schemas.openxmlformats.org/markup-compatibility/2006" xmlns:o="urn:schemas-microsoft-com:office:office" xmlns:r="http://schemas.openxmlformats.org/officeDocument/2006/relationships" xmlns:m="http://schemas.openxmlformats.org/officeDocument/2006/math" xmlns:v="urn:schemas-microsoft-com:vml" xmlns:wp14="http://schemas.microsoft.com/office/word/2010/wordprocessingDrawing" xmlns:wp="http://schemas.openxmlformats.org/drawingml/2006/wordprocessingDrawing" xmlns:w10="urn:schemas-microsoft-com:office:word" xmlns:w="http://schemas.openxmlformats.org/wordprocessingml/2006/main" xmlns:w14="http://schemas.microsoft.com/office/word/2010/wordml" xmlns:w15="http://schemas.microsoft.com/office/word/2012/wordml" xmlns:w16se="http://schemas.microsoft.com/office/word/2015/wordml/symex" xmlns:wpg="http://schemas.microsoft.com/office/word/2010/wordprocessingGroup" xmlns:wpi="http://schemas.microsoft.com/office/word/2010/wordprocessingInk" xmlns:wne="http://schemas.microsoft.com/office/word/2006/wordml" xmlns:wps="http://schemas.microsoft.com/office/word/2010/wordprocessingShape" mc:Ignorable="w14 w15 w16se wp14">
   <w:p>
     <w:pPr>
       <w:pStyle w:val="llb"/>
@@ -10238,7 +10425,10 @@
       <w:fldChar w:fldCharType="separate"/>
     </w:r>
     <w:r>
-      <w:t>1</w:t>
+      <w:rPr>
+        <w:noProof/>
+      </w:rPr>
+      <w:t>2</w:t>
     </w:r>
     <w:r>
       <w:fldChar w:fldCharType="end"/>
@@ -10249,6 +10439,7 @@
     <w:r>
       <w:rPr>
         <w:noProof/>
+        <w:lang w:val="en-US" w:eastAsia="en-US"/>
       </w:rPr>
       <mc:AlternateContent>
         <mc:Choice Requires="wps">
@@ -10323,8 +10514,9 @@
                           <w:r>
                             <w:rPr>
                               <w:rStyle w:val="Oldalszm"/>
+                              <w:noProof/>
                             </w:rPr>
-                            <w:t>5</w:t>
+                            <w:t>2</w:t>
                           </w:r>
                           <w:r>
                             <w:rPr>
@@ -10375,8 +10567,9 @@
                     <w:r>
                       <w:rPr>
                         <w:rStyle w:val="Oldalszm"/>
+                        <w:noProof/>
                       </w:rPr>
-                      <w:t>5</w:t>
+                      <w:t>2</w:t>
                     </w:r>
                     <w:r>
                       <w:rPr>
@@ -10410,7 +10603,7 @@
 </file>
 
 <file path=word/footnotes.xml><?xml version="1.0" encoding="utf-8"?>
-<w:footnotes xmlns:wpc="http://schemas.microsoft.com/office/word/2010/wordprocessingCanvas" xmlns:cx="http://schemas.microsoft.com/office/drawing/2014/chartex" xmlns:cx1="http://schemas.microsoft.com/office/drawing/2015/9/8/chartex" xmlns:cx2="http://schemas.microsoft.com/office/drawing/2015/10/21/chartex" xmlns:cx3="http://schemas.microsoft.com/office/drawing/2016/5/9/chartex" xmlns:cx4="http://schemas.microsoft.com/office/drawing/2016/5/10/chartex" xmlns:cx5="http://schemas.microsoft.com/office/drawing/2016/5/11/chartex" xmlns:cx6="http://schemas.microsoft.com/office/drawing/2016/5/12/chartex" xmlns:cx7="http://schemas.microsoft.com/office/drawing/2016/5/13/chartex" xmlns:cx8="http://schemas.microsoft.com/office/drawing/2016/5/14/chartex" xmlns:mc="http://schemas.openxmlformats.org/markup-compatibility/2006" xmlns:aink="http://schemas.microsoft.com/office/drawing/2016/ink" xmlns:am3d="http://schemas.microsoft.com/office/drawing/2017/model3d" xmlns:o="urn:schemas-microsoft-com:office:office" xmlns:r="http://schemas.openxmlformats.org/officeDocument/2006/relationships" xmlns:m="http://schemas.openxmlformats.org/officeDocument/2006/math" xmlns:v="urn:schemas-microsoft-com:vml" xmlns:wp14="http://schemas.microsoft.com/office/word/2010/wordprocessingDrawing" xmlns:wp="http://schemas.openxmlformats.org/drawingml/2006/wordprocessingDrawing" xmlns:w10="urn:schemas-microsoft-com:office:word" xmlns:w="http://schemas.openxmlformats.org/wordprocessingml/2006/main" xmlns:w14="http://schemas.microsoft.com/office/word/2010/wordml" xmlns:w15="http://schemas.microsoft.com/office/word/2012/wordml" xmlns:w16cid="http://schemas.microsoft.com/office/word/2016/wordml/cid" xmlns:w16se="http://schemas.microsoft.com/office/word/2015/wordml/symex" xmlns:wpg="http://schemas.microsoft.com/office/word/2010/wordprocessingGroup" xmlns:wpi="http://schemas.microsoft.com/office/word/2010/wordprocessingInk" xmlns:wne="http://schemas.microsoft.com/office/word/2006/wordml" xmlns:wps="http://schemas.microsoft.com/office/word/2010/wordprocessingShape" mc:Ignorable="w14 w15 w16se w16cid wp14">
+<w:footnotes xmlns:wpc="http://schemas.microsoft.com/office/word/2010/wordprocessingCanvas" xmlns:cx="http://schemas.microsoft.com/office/drawing/2014/chartex" xmlns:mc="http://schemas.openxmlformats.org/markup-compatibility/2006" xmlns:o="urn:schemas-microsoft-com:office:office" xmlns:r="http://schemas.openxmlformats.org/officeDocument/2006/relationships" xmlns:m="http://schemas.openxmlformats.org/officeDocument/2006/math" xmlns:v="urn:schemas-microsoft-com:vml" xmlns:wp14="http://schemas.microsoft.com/office/word/2010/wordprocessingDrawing" xmlns:wp="http://schemas.openxmlformats.org/drawingml/2006/wordprocessingDrawing" xmlns:w10="urn:schemas-microsoft-com:office:word" xmlns:w="http://schemas.openxmlformats.org/wordprocessingml/2006/main" xmlns:w14="http://schemas.microsoft.com/office/word/2010/wordml" xmlns:w15="http://schemas.microsoft.com/office/word/2012/wordml" xmlns:w16se="http://schemas.microsoft.com/office/word/2015/wordml/symex" xmlns:wpg="http://schemas.microsoft.com/office/word/2010/wordprocessingGroup" xmlns:wpi="http://schemas.microsoft.com/office/word/2010/wordprocessingInk" xmlns:wne="http://schemas.microsoft.com/office/word/2006/wordml" xmlns:wps="http://schemas.microsoft.com/office/word/2010/wordprocessingShape" mc:Ignorable="w14 w15 w16se wp14">
   <w:footnote w:type="separator" w:id="-1">
     <w:p>
       <w:r>
@@ -10451,7 +10644,13 @@
         <w:rPr>
           <w:sz w:val="22"/>
         </w:rPr>
-        <w:t>A fenti diagrammokban lezajló metódushívásokat nem részletezem a lenti diagramok többségében az átláthatóság érdekében.</w:t>
+        <w:t>A fenti diagrammokban lezajló metódushívásokat nem részletezem a lenti diagramok többségében</w:t>
+      </w:r>
+      <w:r>
+        <w:rPr>
+          <w:sz w:val="22"/>
+        </w:rPr>
+        <w:t xml:space="preserve">. </w:t>
       </w:r>
     </w:p>
   </w:footnote>
@@ -10459,7 +10658,7 @@
 </file>
 
 <file path=word/header1.xml><?xml version="1.0" encoding="utf-8"?>
-<w:hdr xmlns:wpc="http://schemas.microsoft.com/office/word/2010/wordprocessingCanvas" xmlns:cx="http://schemas.microsoft.com/office/drawing/2014/chartex" xmlns:cx1="http://schemas.microsoft.com/office/drawing/2015/9/8/chartex" xmlns:cx2="http://schemas.microsoft.com/office/drawing/2015/10/21/chartex" xmlns:cx3="http://schemas.microsoft.com/office/drawing/2016/5/9/chartex" xmlns:cx4="http://schemas.microsoft.com/office/drawing/2016/5/10/chartex" xmlns:cx5="http://schemas.microsoft.com/office/drawing/2016/5/11/chartex" xmlns:cx6="http://schemas.microsoft.com/office/drawing/2016/5/12/chartex" xmlns:cx7="http://schemas.microsoft.com/office/drawing/2016/5/13/chartex" xmlns:cx8="http://schemas.microsoft.com/office/drawing/2016/5/14/chartex" xmlns:mc="http://schemas.openxmlformats.org/markup-compatibility/2006" xmlns:aink="http://schemas.microsoft.com/office/drawing/2016/ink" xmlns:am3d="http://schemas.microsoft.com/office/drawing/2017/model3d" xmlns:o="urn:schemas-microsoft-com:office:office" xmlns:r="http://schemas.openxmlformats.org/officeDocument/2006/relationships" xmlns:m="http://schemas.openxmlformats.org/officeDocument/2006/math" xmlns:v="urn:schemas-microsoft-com:vml" xmlns:wp14="http://schemas.microsoft.com/office/word/2010/wordprocessingDrawing" xmlns:wp="http://schemas.openxmlformats.org/drawingml/2006/wordprocessingDrawing" xmlns:w10="urn:schemas-microsoft-com:office:word" xmlns:w="http://schemas.openxmlformats.org/wordprocessingml/2006/main" xmlns:w14="http://schemas.microsoft.com/office/word/2010/wordml" xmlns:w15="http://schemas.microsoft.com/office/word/2012/wordml" xmlns:w16cid="http://schemas.microsoft.com/office/word/2016/wordml/cid" xmlns:w16se="http://schemas.microsoft.com/office/word/2015/wordml/symex" xmlns:wpg="http://schemas.microsoft.com/office/word/2010/wordprocessingGroup" xmlns:wpi="http://schemas.microsoft.com/office/word/2010/wordprocessingInk" xmlns:wne="http://schemas.microsoft.com/office/word/2006/wordml" xmlns:wps="http://schemas.microsoft.com/office/word/2010/wordprocessingShape" mc:Ignorable="w14 w15 w16se w16cid wp14">
+<w:hdr xmlns:wpc="http://schemas.microsoft.com/office/word/2010/wordprocessingCanvas" xmlns:cx="http://schemas.microsoft.com/office/drawing/2014/chartex" xmlns:mc="http://schemas.openxmlformats.org/markup-compatibility/2006" xmlns:o="urn:schemas-microsoft-com:office:office" xmlns:r="http://schemas.openxmlformats.org/officeDocument/2006/relationships" xmlns:m="http://schemas.openxmlformats.org/officeDocument/2006/math" xmlns:v="urn:schemas-microsoft-com:vml" xmlns:wp14="http://schemas.microsoft.com/office/word/2010/wordprocessingDrawing" xmlns:wp="http://schemas.openxmlformats.org/drawingml/2006/wordprocessingDrawing" xmlns:w10="urn:schemas-microsoft-com:office:word" xmlns:w="http://schemas.openxmlformats.org/wordprocessingml/2006/main" xmlns:w14="http://schemas.microsoft.com/office/word/2010/wordml" xmlns:w15="http://schemas.microsoft.com/office/word/2012/wordml" xmlns:w16se="http://schemas.microsoft.com/office/word/2015/wordml/symex" xmlns:wpg="http://schemas.microsoft.com/office/word/2010/wordprocessingGroup" xmlns:wpi="http://schemas.microsoft.com/office/word/2010/wordprocessingInk" xmlns:wne="http://schemas.microsoft.com/office/word/2006/wordml" xmlns:wps="http://schemas.microsoft.com/office/word/2010/wordprocessingShape" mc:Ignorable="w14 w15 w16se wp14">
   <w:p>
     <w:pPr>
       <w:pStyle w:val="llb"/>
@@ -10489,7 +10688,7 @@
 </file>
 
 <file path=word/numbering.xml><?xml version="1.0" encoding="utf-8"?>
-<w:numbering xmlns:wpc="http://schemas.microsoft.com/office/word/2010/wordprocessingCanvas" xmlns:cx="http://schemas.microsoft.com/office/drawing/2014/chartex" xmlns:cx1="http://schemas.microsoft.com/office/drawing/2015/9/8/chartex" xmlns:cx2="http://schemas.microsoft.com/office/drawing/2015/10/21/chartex" xmlns:cx3="http://schemas.microsoft.com/office/drawing/2016/5/9/chartex" xmlns:cx4="http://schemas.microsoft.com/office/drawing/2016/5/10/chartex" xmlns:cx5="http://schemas.microsoft.com/office/drawing/2016/5/11/chartex" xmlns:cx6="http://schemas.microsoft.com/office/drawing/2016/5/12/chartex" xmlns:cx7="http://schemas.microsoft.com/office/drawing/2016/5/13/chartex" xmlns:cx8="http://schemas.microsoft.com/office/drawing/2016/5/14/chartex" xmlns:mc="http://schemas.openxmlformats.org/markup-compatibility/2006" xmlns:aink="http://schemas.microsoft.com/office/drawing/2016/ink" xmlns:am3d="http://schemas.microsoft.com/office/drawing/2017/model3d" xmlns:o="urn:schemas-microsoft-com:office:office" xmlns:r="http://schemas.openxmlformats.org/officeDocument/2006/relationships" xmlns:m="http://schemas.openxmlformats.org/officeDocument/2006/math" xmlns:v="urn:schemas-microsoft-com:vml" xmlns:wp14="http://schemas.microsoft.com/office/word/2010/wordprocessingDrawing" xmlns:wp="http://schemas.openxmlformats.org/drawingml/2006/wordprocessingDrawing" xmlns:w10="urn:schemas-microsoft-com:office:word" xmlns:w="http://schemas.openxmlformats.org/wordprocessingml/2006/main" xmlns:w14="http://schemas.microsoft.com/office/word/2010/wordml" xmlns:w15="http://schemas.microsoft.com/office/word/2012/wordml" xmlns:w16cid="http://schemas.microsoft.com/office/word/2016/wordml/cid" xmlns:w16se="http://schemas.microsoft.com/office/word/2015/wordml/symex" xmlns:wpg="http://schemas.microsoft.com/office/word/2010/wordprocessingGroup" xmlns:wpi="http://schemas.microsoft.com/office/word/2010/wordprocessingInk" xmlns:wne="http://schemas.microsoft.com/office/word/2006/wordml" xmlns:wps="http://schemas.microsoft.com/office/word/2010/wordprocessingShape" mc:Ignorable="w14 w15 w16se w16cid wp14">
+<w:numbering xmlns:wpc="http://schemas.microsoft.com/office/word/2010/wordprocessingCanvas" xmlns:cx="http://schemas.microsoft.com/office/drawing/2014/chartex" xmlns:mc="http://schemas.openxmlformats.org/markup-compatibility/2006" xmlns:o="urn:schemas-microsoft-com:office:office" xmlns:r="http://schemas.openxmlformats.org/officeDocument/2006/relationships" xmlns:m="http://schemas.openxmlformats.org/officeDocument/2006/math" xmlns:v="urn:schemas-microsoft-com:vml" xmlns:wp14="http://schemas.microsoft.com/office/word/2010/wordprocessingDrawing" xmlns:wp="http://schemas.openxmlformats.org/drawingml/2006/wordprocessingDrawing" xmlns:w10="urn:schemas-microsoft-com:office:word" xmlns:w="http://schemas.openxmlformats.org/wordprocessingml/2006/main" xmlns:w14="http://schemas.microsoft.com/office/word/2010/wordml" xmlns:w15="http://schemas.microsoft.com/office/word/2012/wordml" xmlns:w16se="http://schemas.microsoft.com/office/word/2015/wordml/symex" xmlns:wpg="http://schemas.microsoft.com/office/word/2010/wordprocessingGroup" xmlns:wpi="http://schemas.microsoft.com/office/word/2010/wordprocessingInk" xmlns:wne="http://schemas.microsoft.com/office/word/2006/wordml" xmlns:wps="http://schemas.microsoft.com/office/word/2010/wordprocessingShape" mc:Ignorable="w14 w15 w16se wp14">
   <w:abstractNum w:abstractNumId="0" w15:restartNumberingAfterBreak="0">
     <w:nsid w:val="FFFFFF7F"/>
     <w:multiLevelType w:val="singleLevel"/>
@@ -14356,7 +14555,7 @@
 </file>
 
 <file path=word/styles.xml><?xml version="1.0" encoding="utf-8"?>
-<w:styles xmlns:mc="http://schemas.openxmlformats.org/markup-compatibility/2006" xmlns:r="http://schemas.openxmlformats.org/officeDocument/2006/relationships" xmlns:w="http://schemas.openxmlformats.org/wordprocessingml/2006/main" xmlns:w14="http://schemas.microsoft.com/office/word/2010/wordml" xmlns:w15="http://schemas.microsoft.com/office/word/2012/wordml" xmlns:w16cid="http://schemas.microsoft.com/office/word/2016/wordml/cid" xmlns:w16se="http://schemas.microsoft.com/office/word/2015/wordml/symex" mc:Ignorable="w14 w15 w16se w16cid">
+<w:styles xmlns:mc="http://schemas.openxmlformats.org/markup-compatibility/2006" xmlns:r="http://schemas.openxmlformats.org/officeDocument/2006/relationships" xmlns:w="http://schemas.openxmlformats.org/wordprocessingml/2006/main" xmlns:w14="http://schemas.microsoft.com/office/word/2010/wordml" xmlns:w15="http://schemas.microsoft.com/office/word/2012/wordml" xmlns:w16se="http://schemas.microsoft.com/office/word/2015/wordml/symex" mc:Ignorable="w14 w15 w16se">
   <w:docDefaults>
     <w:rPrDefault>
       <w:rPr>
@@ -14366,7 +14565,7 @@
     </w:rPrDefault>
     <w:pPrDefault/>
   </w:docDefaults>
-  <w:latentStyles w:defLockedState="0" w:defUIPriority="0" w:defSemiHidden="0" w:defUnhideWhenUsed="0" w:defQFormat="0" w:count="375">
+  <w:latentStyles w:defLockedState="0" w:defUIPriority="0" w:defSemiHidden="0" w:defUnhideWhenUsed="0" w:defQFormat="0" w:count="371">
     <w:lsdException w:name="Normal" w:qFormat="1"/>
     <w:lsdException w:name="heading 1" w:qFormat="1"/>
     <w:lsdException w:name="heading 2" w:qFormat="1"/>
@@ -14646,10 +14845,6 @@
     <w:lsdException w:name="List Table 5 Dark Accent 6" w:uiPriority="50"/>
     <w:lsdException w:name="List Table 6 Colorful Accent 6" w:uiPriority="51"/>
     <w:lsdException w:name="List Table 7 Colorful Accent 6" w:uiPriority="52"/>
-    <w:lsdException w:name="Mention" w:semiHidden="1" w:uiPriority="99" w:unhideWhenUsed="1"/>
-    <w:lsdException w:name="Smart Hyperlink" w:semiHidden="1" w:uiPriority="99" w:unhideWhenUsed="1"/>
-    <w:lsdException w:name="Hashtag" w:semiHidden="1" w:uiPriority="99" w:unhideWhenUsed="1"/>
-    <w:lsdException w:name="Unresolved Mention" w:semiHidden="1" w:uiPriority="99" w:unhideWhenUsed="1"/>
   </w:latentStyles>
   <w:style w:type="paragraph" w:default="1" w:styleId="Norml">
     <w:name w:val="Normal"/>
@@ -14845,6 +15040,7 @@
   <w:style w:type="character" w:default="1" w:styleId="Bekezdsalapbettpusa">
     <w:name w:val="Default Paragraph Font"/>
     <w:uiPriority w:val="1"/>
+    <w:semiHidden/>
     <w:unhideWhenUsed/>
   </w:style>
   <w:style w:type="table" w:default="1" w:styleId="Normltblzat">
@@ -15409,7 +15605,7 @@
 </file>
 
 <file path=customXml/itemProps1.xml><?xml version="1.0" encoding="utf-8"?>
-<ds:datastoreItem xmlns:ds="http://schemas.openxmlformats.org/officeDocument/2006/customXml" ds:itemID="{C63D9F66-7FBA-4845-AAAA-65A2BC44830F}">
+<ds:datastoreItem xmlns:ds="http://schemas.openxmlformats.org/officeDocument/2006/customXml" ds:itemID="{4E5C8B14-ED13-4B0B-A99D-D3BFE7AD3484}">
   <ds:schemaRefs>
     <ds:schemaRef ds:uri="http://schemas.openxmlformats.org/officeDocument/2006/bibliography"/>
   </ds:schemaRefs>

</xml_diff>